<commit_message>
Added live class information
</commit_message>
<xml_diff>
--- a/Unit01/Chad Madding live session contribution.docx
+++ b/Unit01/Chad Madding live session contribution.docx
@@ -156,8 +156,8 @@
                     </w:rPr>
                     <w:drawing>
                       <wp:inline distT="0" distB="0" distL="0" distR="0" wp14:anchorId="1DEF821D" wp14:editId="7E6BB534">
-                        <wp:extent cx="2099145" cy="982741"/>
-                        <wp:effectExtent l="0" t="0" r="0" b="8255"/>
+                        <wp:extent cx="2819355" cy="1319916"/>
+                        <wp:effectExtent l="0" t="0" r="635" b="0"/>
                         <wp:docPr id="2" name="Picture 2"/>
                         <wp:cNvGraphicFramePr>
                           <a:graphicFrameLocks xmlns:a="http://schemas.openxmlformats.org/drawingml/2006/main" noChangeAspect="1"/>
@@ -178,7 +178,7 @@
                               <pic:spPr>
                                 <a:xfrm>
                                   <a:off x="0" y="0"/>
-                                  <a:ext cx="2190050" cy="1025299"/>
+                                  <a:ext cx="2998749" cy="1403902"/>
                                 </a:xfrm>
                                 <a:prstGeom prst="rect">
                                   <a:avLst/>
@@ -443,8 +443,6 @@
                     </w:rPr>
                     <w:t>.</w:t>
                   </w:r>
-                  <w:bookmarkStart w:id="0" w:name="_GoBack"/>
-                  <w:bookmarkEnd w:id="0"/>
                 </w:p>
                 <w:p>
                   <w:pPr>
@@ -657,7 +655,18 @@
                       <w:sz w:val="18"/>
                       <w:szCs w:val="18"/>
                     </w:rPr>
-                    <w:t>This is 20 years of data and it looks as if there is a seasonal component to the series. Looking at the line of the mean there looks to be a slight rise over twenty years, but the first condition of a constant mean seems to be met.</w:t>
+                    <w:t>This is 20 years of data and it looks as if there is a seasonal compo</w:t>
+                  </w:r>
+                  <w:bookmarkStart w:id="0" w:name="_GoBack"/>
+                  <w:bookmarkEnd w:id="0"/>
+                  <w:r>
+                    <w:rPr>
+                      <w:rFonts w:ascii="Arial" w:eastAsia="Times New Roman" w:hAnsi="Arial" w:cs="Arial"/>
+                      <w:color w:val="000000"/>
+                      <w:sz w:val="18"/>
+                      <w:szCs w:val="18"/>
+                    </w:rPr>
+                    <w:t>nent to the series. Looking at the line of the mean there looks to be a slight rise over twenty years, but the first condition of a constant mean seems to be met.</w:t>
                   </w:r>
                 </w:p>
                 <w:p>

</xml_diff>